<commit_message>
Toevoeging handleiding Barcode printer instellen
</commit_message>
<xml_diff>
--- a/Barcode printer/Barcode printer/Handleiding Barcode printer instellen.docx
+++ b/Barcode printer/Barcode printer/Handleiding Barcode printer instellen.docx
@@ -394,6 +394,7 @@
       <w:r>
         <w:rPr>
           <w:rFonts w:cstheme="minorHAnsi"/>
+          <w:noProof/>
           <w:sz w:val="24"/>
           <w:szCs w:val="24"/>
         </w:rPr>
@@ -901,6 +902,28 @@
           <w:szCs w:val="24"/>
         </w:rPr>
         <w:t xml:space="preserve"> Druk op “OK”.</w:t>
+      </w:r>
+    </w:p>
+    <w:p>
+      <w:pPr>
+        <w:pStyle w:val="ListParagraph"/>
+        <w:numPr>
+          <w:ilvl w:val="0"/>
+          <w:numId w:val="1"/>
+        </w:numPr>
+        <w:rPr>
+          <w:rFonts w:cstheme="minorHAnsi"/>
+          <w:sz w:val="24"/>
+          <w:szCs w:val="24"/>
+        </w:rPr>
+      </w:pPr>
+      <w:r>
+        <w:rPr>
+          <w:rFonts w:cstheme="minorHAnsi"/>
+          <w:sz w:val="24"/>
+          <w:szCs w:val="24"/>
+        </w:rPr>
+        <w:t xml:space="preserve"> Druk op “Toepassen”.</w:t>
       </w:r>
     </w:p>
     <w:p>
@@ -1765,21 +1788,51 @@
 </file>
 
 <file path=customXml/item1.xml><?xml version="1.0" encoding="utf-8"?>
-<b:Sources xmlns:b="http://schemas.openxmlformats.org/officeDocument/2006/bibliography" xmlns="http://schemas.openxmlformats.org/officeDocument/2006/bibliography" SelectedStyle="\APASixthEditionOfficeOnline.xsl" StyleName="APA" Version="6"/>
+<p:properties xmlns:p="http://schemas.microsoft.com/office/2006/metadata/properties" xmlns:xsi="http://www.w3.org/2001/XMLSchema-instance" xmlns:pc="http://schemas.microsoft.com/office/infopath/2007/PartnerControls">
+  <documentManagement>
+    <TaxCatchAll xmlns="2aa43b42-ec66-4b6e-864c-b4416cf15cb6" xsi:nil="true"/>
+    <lcf76f155ced4ddcb4097134ff3c332f xmlns="86b8a28b-3331-4e12-9078-18da3945766b">
+      <Terms xmlns="http://schemas.microsoft.com/office/infopath/2007/PartnerControls"/>
+    </lcf76f155ced4ddcb4097134ff3c332f>
+  </documentManagement>
+</p:properties>
 </file>
 
 <file path=customXml/item2.xml><?xml version="1.0" encoding="utf-8"?>
-<ct:contentTypeSchema xmlns:ct="http://schemas.microsoft.com/office/2006/metadata/contentType" xmlns:ma="http://schemas.microsoft.com/office/2006/metadata/properties/metaAttributes" ct:_="" ma:_="" ma:contentTypeName="Document" ma:contentTypeID="0x0101002B4862E671017342A559280DD8582B42" ma:contentTypeVersion="2" ma:contentTypeDescription="Een nieuw document maken." ma:contentTypeScope="" ma:versionID="ea3428814e048fb6a988840e6acf7ce5">
-  <xsd:schema xmlns:xsd="http://www.w3.org/2001/XMLSchema" xmlns:xs="http://www.w3.org/2001/XMLSchema" xmlns:p="http://schemas.microsoft.com/office/2006/metadata/properties" xmlns:ns3="d2c9323c-fbba-46e5-92a2-dadb08116e02" targetNamespace="http://schemas.microsoft.com/office/2006/metadata/properties" ma:root="true" ma:fieldsID="69a5e30abdce5d73e284f2ff56c478bc" ns3:_="">
-    <xsd:import namespace="d2c9323c-fbba-46e5-92a2-dadb08116e02"/>
+<?mso-contentType ?>
+<FormTemplates xmlns="http://schemas.microsoft.com/sharepoint/v3/contenttype/forms">
+  <Display>DocumentLibraryForm</Display>
+  <Edit>DocumentLibraryForm</Edit>
+  <New>DocumentLibraryForm</New>
+</FormTemplates>
+</file>
+
+<file path=customXml/item3.xml><?xml version="1.0" encoding="utf-8"?>
+<ct:contentTypeSchema xmlns:ct="http://schemas.microsoft.com/office/2006/metadata/contentType" xmlns:ma="http://schemas.microsoft.com/office/2006/metadata/properties/metaAttributes" ct:_="" ma:_="" ma:contentTypeName="Document" ma:contentTypeID="0x0101005A49E45C7A91C145A2EBBDAAF4A42C00" ma:contentTypeVersion="16" ma:contentTypeDescription="Een nieuw document maken." ma:contentTypeScope="" ma:versionID="9df4ed64c85d1516ed29a727b84bc97b">
+  <xsd:schema xmlns:xsd="http://www.w3.org/2001/XMLSchema" xmlns:xs="http://www.w3.org/2001/XMLSchema" xmlns:p="http://schemas.microsoft.com/office/2006/metadata/properties" xmlns:ns2="86b8a28b-3331-4e12-9078-18da3945766b" xmlns:ns3="2aa43b42-ec66-4b6e-864c-b4416cf15cb6" targetNamespace="http://schemas.microsoft.com/office/2006/metadata/properties" ma:root="true" ma:fieldsID="b82b5e1de224b3fc943f1eeb0b24feaf" ns2:_="" ns3:_="">
+    <xsd:import namespace="86b8a28b-3331-4e12-9078-18da3945766b"/>
+    <xsd:import namespace="2aa43b42-ec66-4b6e-864c-b4416cf15cb6"/>
     <xsd:element name="properties">
       <xsd:complexType>
         <xsd:sequence>
           <xsd:element name="documentManagement">
             <xsd:complexType>
               <xsd:all>
-                <xsd:element ref="ns3:MediaServiceMetadata" minOccurs="0"/>
-                <xsd:element ref="ns3:MediaServiceFastMetadata" minOccurs="0"/>
+                <xsd:element ref="ns2:MediaServiceMetadata" minOccurs="0"/>
+                <xsd:element ref="ns2:MediaServiceFastMetadata" minOccurs="0"/>
+                <xsd:element ref="ns2:MediaServiceAutoTags" minOccurs="0"/>
+                <xsd:element ref="ns2:MediaServiceGenerationTime" minOccurs="0"/>
+                <xsd:element ref="ns2:MediaServiceEventHashCode" minOccurs="0"/>
+                <xsd:element ref="ns2:MediaServiceOCR" minOccurs="0"/>
+                <xsd:element ref="ns2:MediaServiceDateTaken" minOccurs="0"/>
+                <xsd:element ref="ns2:MediaServiceLocation" minOccurs="0"/>
+                <xsd:element ref="ns2:MediaServiceAutoKeyPoints" minOccurs="0"/>
+                <xsd:element ref="ns2:MediaServiceKeyPoints" minOccurs="0"/>
+                <xsd:element ref="ns2:MediaLengthInSeconds" minOccurs="0"/>
+                <xsd:element ref="ns3:SharedWithUsers" minOccurs="0"/>
+                <xsd:element ref="ns3:SharedWithDetails" minOccurs="0"/>
+                <xsd:element ref="ns2:lcf76f155ced4ddcb4097134ff3c332f" minOccurs="0"/>
+                <xsd:element ref="ns3:TaxCatchAll" minOccurs="0"/>
               </xsd:all>
             </xsd:complexType>
           </xsd:element>
@@ -1787,7 +1840,7 @@
       </xsd:complexType>
     </xsd:element>
   </xsd:schema>
-  <xsd:schema xmlns:xsd="http://www.w3.org/2001/XMLSchema" xmlns:xs="http://www.w3.org/2001/XMLSchema" xmlns:dms="http://schemas.microsoft.com/office/2006/documentManagement/types" xmlns:pc="http://schemas.microsoft.com/office/infopath/2007/PartnerControls" targetNamespace="d2c9323c-fbba-46e5-92a2-dadb08116e02" elementFormDefault="qualified">
+  <xsd:schema xmlns:xsd="http://www.w3.org/2001/XMLSchema" xmlns:xs="http://www.w3.org/2001/XMLSchema" xmlns:dms="http://schemas.microsoft.com/office/2006/documentManagement/types" xmlns:pc="http://schemas.microsoft.com/office/infopath/2007/PartnerControls" targetNamespace="86b8a28b-3331-4e12-9078-18da3945766b" elementFormDefault="qualified">
     <xsd:import namespace="http://schemas.microsoft.com/office/2006/documentManagement/types"/>
     <xsd:import namespace="http://schemas.microsoft.com/office/infopath/2007/PartnerControls"/>
     <xsd:element name="MediaServiceMetadata" ma:index="8" nillable="true" ma:displayName="MediaServiceMetadata" ma:hidden="true" ma:internalName="MediaServiceMetadata" ma:readOnly="true">
@@ -1799,6 +1852,103 @@
       <xsd:simpleType>
         <xsd:restriction base="dms:Note"/>
       </xsd:simpleType>
+    </xsd:element>
+    <xsd:element name="MediaServiceAutoTags" ma:index="10" nillable="true" ma:displayName="Tags" ma:internalName="MediaServiceAutoTags" ma:readOnly="true">
+      <xsd:simpleType>
+        <xsd:restriction base="dms:Text"/>
+      </xsd:simpleType>
+    </xsd:element>
+    <xsd:element name="MediaServiceGenerationTime" ma:index="11" nillable="true" ma:displayName="MediaServiceGenerationTime" ma:hidden="true" ma:internalName="MediaServiceGenerationTime" ma:readOnly="true">
+      <xsd:simpleType>
+        <xsd:restriction base="dms:Text"/>
+      </xsd:simpleType>
+    </xsd:element>
+    <xsd:element name="MediaServiceEventHashCode" ma:index="12" nillable="true" ma:displayName="MediaServiceEventHashCode" ma:hidden="true" ma:internalName="MediaServiceEventHashCode" ma:readOnly="true">
+      <xsd:simpleType>
+        <xsd:restriction base="dms:Text"/>
+      </xsd:simpleType>
+    </xsd:element>
+    <xsd:element name="MediaServiceOCR" ma:index="13" nillable="true" ma:displayName="Extracted Text" ma:internalName="MediaServiceOCR" ma:readOnly="true">
+      <xsd:simpleType>
+        <xsd:restriction base="dms:Note">
+          <xsd:maxLength value="255"/>
+        </xsd:restriction>
+      </xsd:simpleType>
+    </xsd:element>
+    <xsd:element name="MediaServiceDateTaken" ma:index="14" nillable="true" ma:displayName="MediaServiceDateTaken" ma:hidden="true" ma:internalName="MediaServiceDateTaken" ma:readOnly="true">
+      <xsd:simpleType>
+        <xsd:restriction base="dms:Text"/>
+      </xsd:simpleType>
+    </xsd:element>
+    <xsd:element name="MediaServiceLocation" ma:index="15" nillable="true" ma:displayName="Location" ma:internalName="MediaServiceLocation" ma:readOnly="true">
+      <xsd:simpleType>
+        <xsd:restriction base="dms:Text"/>
+      </xsd:simpleType>
+    </xsd:element>
+    <xsd:element name="MediaServiceAutoKeyPoints" ma:index="16" nillable="true" ma:displayName="MediaServiceAutoKeyPoints" ma:hidden="true" ma:internalName="MediaServiceAutoKeyPoints" ma:readOnly="true">
+      <xsd:simpleType>
+        <xsd:restriction base="dms:Note"/>
+      </xsd:simpleType>
+    </xsd:element>
+    <xsd:element name="MediaServiceKeyPoints" ma:index="17" nillable="true" ma:displayName="KeyPoints" ma:internalName="MediaServiceKeyPoints" ma:readOnly="true">
+      <xsd:simpleType>
+        <xsd:restriction base="dms:Note">
+          <xsd:maxLength value="255"/>
+        </xsd:restriction>
+      </xsd:simpleType>
+    </xsd:element>
+    <xsd:element name="MediaLengthInSeconds" ma:index="18" nillable="true" ma:displayName="MediaLengthInSeconds" ma:hidden="true" ma:internalName="MediaLengthInSeconds" ma:readOnly="true">
+      <xsd:simpleType>
+        <xsd:restriction base="dms:Unknown"/>
+      </xsd:simpleType>
+    </xsd:element>
+    <xsd:element name="lcf76f155ced4ddcb4097134ff3c332f" ma:index="22" nillable="true" ma:taxonomy="true" ma:internalName="lcf76f155ced4ddcb4097134ff3c332f" ma:taxonomyFieldName="MediaServiceImageTags" ma:displayName="Afbeeldingtags" ma:readOnly="false" ma:fieldId="{5cf76f15-5ced-4ddc-b409-7134ff3c332f}" ma:taxonomyMulti="true" ma:sspId="dd264ed3-e1f0-421f-a40a-00ea8a9bca8c" ma:termSetId="09814cd3-568e-fe90-9814-8d621ff8fb84" ma:anchorId="fba54fb3-c3e1-fe81-a776-ca4b69148c4d" ma:open="true" ma:isKeyword="false">
+      <xsd:complexType>
+        <xsd:sequence>
+          <xsd:element ref="pc:Terms" minOccurs="0" maxOccurs="1"/>
+        </xsd:sequence>
+      </xsd:complexType>
+    </xsd:element>
+  </xsd:schema>
+  <xsd:schema xmlns:xsd="http://www.w3.org/2001/XMLSchema" xmlns:xs="http://www.w3.org/2001/XMLSchema" xmlns:dms="http://schemas.microsoft.com/office/2006/documentManagement/types" xmlns:pc="http://schemas.microsoft.com/office/infopath/2007/PartnerControls" targetNamespace="2aa43b42-ec66-4b6e-864c-b4416cf15cb6" elementFormDefault="qualified">
+    <xsd:import namespace="http://schemas.microsoft.com/office/2006/documentManagement/types"/>
+    <xsd:import namespace="http://schemas.microsoft.com/office/infopath/2007/PartnerControls"/>
+    <xsd:element name="SharedWithUsers" ma:index="19" nillable="true" ma:displayName="Gedeeld met" ma:internalName="SharedWithUsers" ma:readOnly="true">
+      <xsd:complexType>
+        <xsd:complexContent>
+          <xsd:extension base="dms:UserMulti">
+            <xsd:sequence>
+              <xsd:element name="UserInfo" minOccurs="0" maxOccurs="unbounded">
+                <xsd:complexType>
+                  <xsd:sequence>
+                    <xsd:element name="DisplayName" type="xsd:string" minOccurs="0"/>
+                    <xsd:element name="AccountId" type="dms:UserId" minOccurs="0" nillable="true"/>
+                    <xsd:element name="AccountType" type="xsd:string" minOccurs="0"/>
+                  </xsd:sequence>
+                </xsd:complexType>
+              </xsd:element>
+            </xsd:sequence>
+          </xsd:extension>
+        </xsd:complexContent>
+      </xsd:complexType>
+    </xsd:element>
+    <xsd:element name="SharedWithDetails" ma:index="20" nillable="true" ma:displayName="Gedeeld met details" ma:internalName="SharedWithDetails" ma:readOnly="true">
+      <xsd:simpleType>
+        <xsd:restriction base="dms:Note">
+          <xsd:maxLength value="255"/>
+        </xsd:restriction>
+      </xsd:simpleType>
+    </xsd:element>
+    <xsd:element name="TaxCatchAll" ma:index="23" nillable="true" ma:displayName="Taxonomy Catch All Column" ma:hidden="true" ma:list="{b7e09810-6c88-4019-8a8a-b40653c1f3e8}" ma:internalName="TaxCatchAll" ma:showField="CatchAllData" ma:web="2aa43b42-ec66-4b6e-864c-b4416cf15cb6">
+      <xsd:complexType>
+        <xsd:complexContent>
+          <xsd:extension base="dms:MultiChoiceLookup">
+            <xsd:sequence>
+              <xsd:element name="Value" type="dms:Lookup" maxOccurs="unbounded" minOccurs="0" nillable="true"/>
+            </xsd:sequence>
+          </xsd:extension>
+        </xsd:complexContent>
+      </xsd:complexType>
     </xsd:element>
   </xsd:schema>
   <xsd:schema xmlns="http://schemas.openxmlformats.org/package/2006/metadata/core-properties" xmlns:xsd="http://www.w3.org/2001/XMLSchema" xmlns:xsi="http://www.w3.org/2001/XMLSchema-instance" xmlns:dc="http://purl.org/dc/elements/1.1/" xmlns:dcterms="http://purl.org/dc/terms/" xmlns:odoc="http://schemas.microsoft.com/internal/obd" targetNamespace="http://schemas.openxmlformats.org/package/2006/metadata/core-properties" elementFormDefault="qualified" attributeFormDefault="unqualified" blockDefault="#all">
@@ -1900,56 +2050,11 @@
 </ct:contentTypeSchema>
 </file>
 
-<file path=customXml/item3.xml><?xml version="1.0" encoding="utf-8"?>
-<?mso-contentType ?>
-<FormTemplates xmlns="http://schemas.microsoft.com/sharepoint/v3/contenttype/forms">
-  <Display>DocumentLibraryForm</Display>
-  <Edit>DocumentLibraryForm</Edit>
-  <New>DocumentLibraryForm</New>
-</FormTemplates>
-</file>
-
 <file path=customXml/item4.xml><?xml version="1.0" encoding="utf-8"?>
-<p:properties xmlns:p="http://schemas.microsoft.com/office/2006/metadata/properties" xmlns:xsi="http://www.w3.org/2001/XMLSchema-instance" xmlns:pc="http://schemas.microsoft.com/office/infopath/2007/PartnerControls">
-  <documentManagement/>
-</p:properties>
+<b:Sources xmlns:b="http://schemas.openxmlformats.org/officeDocument/2006/bibliography" xmlns="http://schemas.openxmlformats.org/officeDocument/2006/bibliography" SelectedStyle="\APASixthEditionOfficeOnline.xsl" StyleName="APA" Version="6"/>
 </file>
 
 <file path=customXml/itemProps1.xml><?xml version="1.0" encoding="utf-8"?>
-<ds:datastoreItem xmlns:ds="http://schemas.openxmlformats.org/officeDocument/2006/customXml" ds:itemID="{9610A555-E7A6-418B-87E1-D7FBFC731C63}">
-  <ds:schemaRefs>
-    <ds:schemaRef ds:uri="http://schemas.openxmlformats.org/officeDocument/2006/bibliography"/>
-  </ds:schemaRefs>
-</ds:datastoreItem>
-</file>
-
-<file path=customXml/itemProps2.xml><?xml version="1.0" encoding="utf-8"?>
-<ds:datastoreItem xmlns:ds="http://schemas.openxmlformats.org/officeDocument/2006/customXml" ds:itemID="{B234C3D0-4FCD-4552-A485-A5D627F11764}">
-  <ds:schemaRefs>
-    <ds:schemaRef ds:uri="http://schemas.microsoft.com/office/2006/metadata/contentType"/>
-    <ds:schemaRef ds:uri="http://schemas.microsoft.com/office/2006/metadata/properties/metaAttributes"/>
-    <ds:schemaRef ds:uri="http://www.w3.org/2001/XMLSchema"/>
-    <ds:schemaRef ds:uri="http://schemas.microsoft.com/office/2006/metadata/properties"/>
-    <ds:schemaRef ds:uri="d2c9323c-fbba-46e5-92a2-dadb08116e02"/>
-    <ds:schemaRef ds:uri="http://schemas.microsoft.com/office/2006/documentManagement/types"/>
-    <ds:schemaRef ds:uri="http://schemas.microsoft.com/office/infopath/2007/PartnerControls"/>
-    <ds:schemaRef ds:uri="http://schemas.openxmlformats.org/package/2006/metadata/core-properties"/>
-    <ds:schemaRef ds:uri="http://purl.org/dc/elements/1.1/"/>
-    <ds:schemaRef ds:uri="http://purl.org/dc/terms/"/>
-    <ds:schemaRef ds:uri="http://schemas.microsoft.com/internal/obd"/>
-  </ds:schemaRefs>
-</ds:datastoreItem>
-</file>
-
-<file path=customXml/itemProps3.xml><?xml version="1.0" encoding="utf-8"?>
-<ds:datastoreItem xmlns:ds="http://schemas.openxmlformats.org/officeDocument/2006/customXml" ds:itemID="{0754C4DB-5B70-4459-BCD5-263AC923A402}">
-  <ds:schemaRefs>
-    <ds:schemaRef ds:uri="http://schemas.microsoft.com/sharepoint/v3/contenttype/forms"/>
-  </ds:schemaRefs>
-</ds:datastoreItem>
-</file>
-
-<file path=customXml/itemProps4.xml><?xml version="1.0" encoding="utf-8"?>
 <ds:datastoreItem xmlns:ds="http://schemas.openxmlformats.org/officeDocument/2006/customXml" ds:itemID="{CB0D3129-9B8D-4423-91E9-D122C592BE68}">
   <ds:schemaRefs>
     <ds:schemaRef ds:uri="http://purl.org/dc/terms/"/>
@@ -1961,6 +2066,43 @@
     <ds:schemaRef ds:uri="http://schemas.microsoft.com/office/2006/metadata/properties"/>
     <ds:schemaRef ds:uri="http://www.w3.org/XML/1998/namespace"/>
     <ds:schemaRef ds:uri="http://purl.org/dc/dcmitype/"/>
+    <ds:schemaRef ds:uri="2aa43b42-ec66-4b6e-864c-b4416cf15cb6"/>
+    <ds:schemaRef ds:uri="86b8a28b-3331-4e12-9078-18da3945766b"/>
+  </ds:schemaRefs>
+</ds:datastoreItem>
+</file>
+
+<file path=customXml/itemProps2.xml><?xml version="1.0" encoding="utf-8"?>
+<ds:datastoreItem xmlns:ds="http://schemas.openxmlformats.org/officeDocument/2006/customXml" ds:itemID="{0754C4DB-5B70-4459-BCD5-263AC923A402}">
+  <ds:schemaRefs>
+    <ds:schemaRef ds:uri="http://schemas.microsoft.com/sharepoint/v3/contenttype/forms"/>
+  </ds:schemaRefs>
+</ds:datastoreItem>
+</file>
+
+<file path=customXml/itemProps3.xml><?xml version="1.0" encoding="utf-8"?>
+<ds:datastoreItem xmlns:ds="http://schemas.openxmlformats.org/officeDocument/2006/customXml" ds:itemID="{7F21B177-2E6B-4042-B236-3C420BFADBBA}">
+  <ds:schemaRefs>
+    <ds:schemaRef ds:uri="http://schemas.microsoft.com/office/2006/metadata/contentType"/>
+    <ds:schemaRef ds:uri="http://schemas.microsoft.com/office/2006/metadata/properties/metaAttributes"/>
+    <ds:schemaRef ds:uri="http://www.w3.org/2001/XMLSchema"/>
+    <ds:schemaRef ds:uri="http://schemas.microsoft.com/office/2006/metadata/properties"/>
+    <ds:schemaRef ds:uri="86b8a28b-3331-4e12-9078-18da3945766b"/>
+    <ds:schemaRef ds:uri="2aa43b42-ec66-4b6e-864c-b4416cf15cb6"/>
+    <ds:schemaRef ds:uri="http://schemas.microsoft.com/office/2006/documentManagement/types"/>
+    <ds:schemaRef ds:uri="http://schemas.microsoft.com/office/infopath/2007/PartnerControls"/>
+    <ds:schemaRef ds:uri="http://schemas.openxmlformats.org/package/2006/metadata/core-properties"/>
+    <ds:schemaRef ds:uri="http://purl.org/dc/elements/1.1/"/>
+    <ds:schemaRef ds:uri="http://purl.org/dc/terms/"/>
+    <ds:schemaRef ds:uri="http://schemas.microsoft.com/internal/obd"/>
+  </ds:schemaRefs>
+</ds:datastoreItem>
+</file>
+
+<file path=customXml/itemProps4.xml><?xml version="1.0" encoding="utf-8"?>
+<ds:datastoreItem xmlns:ds="http://schemas.openxmlformats.org/officeDocument/2006/customXml" ds:itemID="{9610A555-E7A6-418B-87E1-D7FBFC731C63}">
+  <ds:schemaRefs>
+    <ds:schemaRef ds:uri="http://schemas.openxmlformats.org/officeDocument/2006/bibliography"/>
   </ds:schemaRefs>
 </ds:datastoreItem>
 </file>
</xml_diff>